<commit_message>
update BersihDiriTemplate.docx, update kk,ktp, kipem, update edit, update home.phtml
</commit_message>
<xml_diff>
--- a/etc/data/template/BersihDiriTemplate.docx
+++ b/etc/data/template/BersihDiriTemplate.docx
@@ -45,7 +45,7 @@
           <v:shape id="_x0000_s1047" type="#_x0000_t75" style="position:absolute;left:0;text-align:left;margin-left:15.6pt;margin-top:2.25pt;width:68.7pt;height:1in;z-index:251660288;visibility:visible;mso-wrap-edited:f" wrapcoords="-191 0 -191 21421 21600 21421 21600 0 -191 0">
             <v:imagedata r:id="rId5" o:title="" grayscale="t"/>
           </v:shape>
-          <o:OLEObject Type="Embed" ProgID="Word.Picture.8" ShapeID="_x0000_s1047" DrawAspect="Content" ObjectID="_1475906614" r:id="rId6"/>
+          <o:OLEObject Type="Embed" ProgID="Word.Picture.8" ShapeID="_x0000_s1047" DrawAspect="Content" ObjectID="_1476724194" r:id="rId6"/>
         </w:object>
       </w:r>
       <w:r>
@@ -1349,8 +1349,6 @@
         </w:rPr>
         <w:t>W N I</w:t>
       </w:r>
-      <w:bookmarkStart w:id="0" w:name="_GoBack"/>
-      <w:bookmarkEnd w:id="0"/>
     </w:p>
     <w:p>
       <w:pPr>
@@ -3647,6 +3645,25 @@
           <w:b/>
           <w:sz w:val="22"/>
           <w:szCs w:val="22"/>
+          <w:lang w:val="fi-FI"/>
+        </w:rPr>
+        <w:t>a.n.</w:t>
+      </w:r>
+      <w:r>
+        <w:rPr>
+          <w:rFonts w:ascii="Tahoma" w:hAnsi="Tahoma" w:cs="Tahoma"/>
+          <w:sz w:val="22"/>
+          <w:szCs w:val="22"/>
+          <w:lang w:val="fi-FI"/>
+        </w:rPr>
+        <w:t xml:space="preserve"> </w:t>
+      </w:r>
+      <w:r>
+        <w:rPr>
+          <w:rFonts w:ascii="Tahoma" w:hAnsi="Tahoma" w:cs="Tahoma"/>
+          <w:b/>
+          <w:sz w:val="22"/>
+          <w:szCs w:val="22"/>
           <w:lang w:val="id-ID"/>
         </w:rPr>
         <w:t>Lurah</w:t>
@@ -3741,6 +3758,8 @@
           <w:szCs w:val="22"/>
         </w:rPr>
       </w:pPr>
+      <w:bookmarkStart w:id="0" w:name="_GoBack"/>
+      <w:bookmarkEnd w:id="0"/>
     </w:p>
     <w:p>
       <w:pPr>
@@ -4938,7 +4957,7 @@
 </file>
 
 <file path=customXml/itemProps1.xml><?xml version="1.0" encoding="utf-8"?>
-<ds:datastoreItem xmlns:ds="http://schemas.openxmlformats.org/officeDocument/2006/customXml" ds:itemID="{AB683549-333B-49C0-957E-E13637A1F4C8}">
+<ds:datastoreItem xmlns:ds="http://schemas.openxmlformats.org/officeDocument/2006/customXml" ds:itemID="{71C042F9-4922-4F48-BB3E-A5EA2E01A074}">
   <ds:schemaRefs>
     <ds:schemaRef ds:uri="http://schemas.openxmlformats.org/officeDocument/2006/bibliography"/>
   </ds:schemaRefs>

</xml_diff>